<commit_message>
added the sequence diagrams
</commit_message>
<xml_diff>
--- a/CS251-Winter2023-2nd-Homework3-SDS-Template.docx
+++ b/CS251-Winter2023-2nd-Homework3-SDS-Template.docx
@@ -318,7 +318,6 @@
           <w:szCs w:val="62"/>
           <w:lang w:bidi="ar-EG"/>
         </w:rPr>
-        <w:lastRenderedPageBreak/>
         <w:t>Month &amp; Year</w:t>
       </w:r>
     </w:p>
@@ -1305,7 +1304,6 @@
       </w:pPr>
       <w:bookmarkStart w:id="0" w:name="_Toc132125210"/>
       <w:r>
-        <w:lastRenderedPageBreak/>
         <w:t>Instructions</w:t>
       </w:r>
       <w:r>
@@ -1715,8 +1713,8 @@
       </w:tblPr>
       <w:tblGrid>
         <w:gridCol w:w="1109"/>
-        <w:gridCol w:w="2985"/>
-        <w:gridCol w:w="3913"/>
+        <w:gridCol w:w="2974"/>
+        <w:gridCol w:w="3924"/>
         <w:gridCol w:w="1443"/>
       </w:tblGrid>
       <w:tr>
@@ -1849,6 +1847,58 @@
           <w:p>
             <w:r>
               <w:t>01063033085</w:t>
+            </w:r>
+          </w:p>
+        </w:tc>
+      </w:tr>
+      <w:tr>
+        <w:tc>
+          <w:tcPr>
+            <w:tcW w:w="1109" w:type="dxa"/>
+          </w:tcPr>
+          <w:p>
+            <w:r>
+              <w:t>20210251</w:t>
+            </w:r>
+          </w:p>
+        </w:tc>
+        <w:tc>
+          <w:tcPr>
+            <w:tcW w:w="3031" w:type="dxa"/>
+          </w:tcPr>
+          <w:p>
+            <w:proofErr w:type="spellStart"/>
+            <w:r>
+              <w:t>Alialdin</w:t>
+            </w:r>
+            <w:proofErr w:type="spellEnd"/>
+            <w:r>
+              <w:t xml:space="preserve"> Muhammad </w:t>
+            </w:r>
+            <w:proofErr w:type="spellStart"/>
+            <w:r>
+              <w:t>mostafa</w:t>
+            </w:r>
+            <w:proofErr w:type="spellEnd"/>
+          </w:p>
+        </w:tc>
+        <w:tc>
+          <w:tcPr>
+            <w:tcW w:w="3960" w:type="dxa"/>
+          </w:tcPr>
+          <w:p>
+            <w:r>
+              <w:t>Alialdin.mohamad@gmail.com</w:t>
+            </w:r>
+          </w:p>
+        </w:tc>
+        <w:tc>
+          <w:tcPr>
+            <w:tcW w:w="1350" w:type="dxa"/>
+          </w:tcPr>
+          <w:p>
+            <w:r>
+              <w:t>01120765911</w:t>
             </w:r>
           </w:p>
         </w:tc>
@@ -1879,32 +1929,6 @@
           <w:p/>
         </w:tc>
       </w:tr>
-      <w:tr>
-        <w:tc>
-          <w:tcPr>
-            <w:tcW w:w="1109" w:type="dxa"/>
-          </w:tcPr>
-          <w:p/>
-        </w:tc>
-        <w:tc>
-          <w:tcPr>
-            <w:tcW w:w="3031" w:type="dxa"/>
-          </w:tcPr>
-          <w:p/>
-        </w:tc>
-        <w:tc>
-          <w:tcPr>
-            <w:tcW w:w="3960" w:type="dxa"/>
-          </w:tcPr>
-          <w:p/>
-        </w:tc>
-        <w:tc>
-          <w:tcPr>
-            <w:tcW w:w="1350" w:type="dxa"/>
-          </w:tcPr>
-          <w:p/>
-        </w:tc>
-      </w:tr>
     </w:tbl>
     <w:p>
       <w:pPr>
@@ -2075,7 +2099,25 @@
           <w:bCs/>
           <w:color w:val="C00000"/>
         </w:rPr>
-        <w:t xml:space="preserve"> audience to read this document (e.g. CEO? Project Manager? Customer</w:t>
+        <w:t xml:space="preserve"> audience to read this document (</w:t>
+      </w:r>
+      <w:proofErr w:type="gramStart"/>
+      <w:r>
+        <w:rPr>
+          <w:b/>
+          <w:bCs/>
+          <w:color w:val="C00000"/>
+        </w:rPr>
+        <w:t>e.g.</w:t>
+      </w:r>
+      <w:proofErr w:type="gramEnd"/>
+      <w:r>
+        <w:rPr>
+          <w:b/>
+          <w:bCs/>
+          <w:color w:val="C00000"/>
+        </w:rPr>
+        <w:t xml:space="preserve"> CEO? Project Manager? Customer</w:t>
       </w:r>
       <w:r>
         <w:rPr>
@@ -2200,7 +2242,6 @@
         </w:rPr>
       </w:pPr>
       <w:r>
-        <w:lastRenderedPageBreak/>
         <w:br w:type="page"/>
       </w:r>
     </w:p>
@@ -2210,7 +2251,6 @@
       </w:pPr>
       <w:bookmarkStart w:id="6" w:name="_Toc132125215"/>
       <w:r>
-        <w:lastRenderedPageBreak/>
         <w:t>II. Class Diagram(s)</w:t>
       </w:r>
       <w:bookmarkEnd w:id="6"/>
@@ -2364,7 +2404,25 @@
           <w:bCs/>
           <w:color w:val="C00000"/>
         </w:rPr>
-        <w:t xml:space="preserve"> &lt;&lt;interface&gt;&gt;, &lt;&lt;type&gt;&gt;, &lt;&lt;implementationClass&gt;&gt;, &lt;&lt;enumeration&gt;&gt;, </w:t>
+        <w:t xml:space="preserve"> &lt;&lt;interface&gt;&gt;, &lt;&lt;type&gt;&gt;, &lt;&lt;</w:t>
+      </w:r>
+      <w:proofErr w:type="spellStart"/>
+      <w:r>
+        <w:rPr>
+          <w:b/>
+          <w:bCs/>
+          <w:color w:val="C00000"/>
+        </w:rPr>
+        <w:t>implementationClass</w:t>
+      </w:r>
+      <w:proofErr w:type="spellEnd"/>
+      <w:r>
+        <w:rPr>
+          <w:b/>
+          <w:bCs/>
+          <w:color w:val="C00000"/>
+        </w:rPr>
+        <w:t xml:space="preserve">&gt;&gt;, &lt;&lt;enumeration&gt;&gt;, </w:t>
       </w:r>
       <w:r>
         <w:rPr>
@@ -2438,7 +2496,25 @@
           <w:bCs/>
           <w:color w:val="C00000"/>
         </w:rPr>
-        <w:t>Put relationship name (e.g. faculty "offer" course).</w:t>
+        <w:t>Put relationship name (</w:t>
+      </w:r>
+      <w:proofErr w:type="gramStart"/>
+      <w:r>
+        <w:rPr>
+          <w:b/>
+          <w:bCs/>
+          <w:color w:val="C00000"/>
+        </w:rPr>
+        <w:t>e.g.</w:t>
+      </w:r>
+      <w:proofErr w:type="gramEnd"/>
+      <w:r>
+        <w:rPr>
+          <w:b/>
+          <w:bCs/>
+          <w:color w:val="C00000"/>
+        </w:rPr>
+        <w:t xml:space="preserve"> faculty "offer" course).</w:t>
       </w:r>
     </w:p>
     <w:p>
@@ -2631,7 +2707,6 @@
         <w:rPr>
           <w:noProof/>
         </w:rPr>
-        <w:lastRenderedPageBreak/>
         <w:drawing>
           <wp:inline distT="0" distB="0" distL="0" distR="0" wp14:anchorId="5722A0AA" wp14:editId="6CC89EEB">
             <wp:extent cx="7704095" cy="4633338"/>
@@ -2984,7 +3059,6 @@
       </w:pPr>
       <w:bookmarkStart w:id="8" w:name="_Toc132125217"/>
       <w:r>
-        <w:lastRenderedPageBreak/>
         <w:t>I</w:t>
       </w:r>
       <w:r>
@@ -3011,13 +3085,23 @@
           <w:color w:val="C00000"/>
         </w:rPr>
       </w:pPr>
-      <w:r>
-        <w:rPr>
-          <w:b/>
-          <w:bCs/>
-          <w:color w:val="C00000"/>
-        </w:rPr>
-        <w:t>Usually each use case is represented by a sequence diagram or more.</w:t>
+      <w:proofErr w:type="gramStart"/>
+      <w:r>
+        <w:rPr>
+          <w:b/>
+          <w:bCs/>
+          <w:color w:val="C00000"/>
+        </w:rPr>
+        <w:t>Usually</w:t>
+      </w:r>
+      <w:proofErr w:type="gramEnd"/>
+      <w:r>
+        <w:rPr>
+          <w:b/>
+          <w:bCs/>
+          <w:color w:val="C00000"/>
+        </w:rPr>
+        <w:t xml:space="preserve"> each use case is represented by a sequence diagram or more.</w:t>
       </w:r>
     </w:p>
     <w:p>
@@ -3299,22 +3383,83 @@
     </w:p>
     <w:p>
       <w:pPr>
-        <w:jc w:val="center"/>
-        <w:rPr>
-          <w:b/>
-          <w:bCs/>
-          <w:color w:val="C00000"/>
-        </w:rPr>
-      </w:pPr>
-      <w:r>
-        <w:rPr>
+        <w:spacing w:after="0"/>
+        <w:rPr>
+          <w:b/>
+          <w:bCs/>
+          <w:color w:val="C00000"/>
+        </w:rPr>
+      </w:pPr>
+    </w:p>
+    <w:p>
+      <w:pPr>
+        <w:spacing w:after="0"/>
+        <w:rPr>
+          <w:b/>
+          <w:bCs/>
+          <w:color w:val="C00000"/>
+        </w:rPr>
+      </w:pPr>
+    </w:p>
+    <w:p>
+      <w:pPr>
+        <w:spacing w:after="0"/>
+        <w:rPr>
+          <w:b/>
+          <w:bCs/>
+          <w:color w:val="C00000"/>
+        </w:rPr>
+      </w:pPr>
+    </w:p>
+    <w:p>
+      <w:pPr>
+        <w:spacing w:after="0"/>
+        <w:rPr>
+          <w:color w:val="000000" w:themeColor="text1"/>
+          <w:sz w:val="24"/>
+          <w:szCs w:val="24"/>
+        </w:rPr>
+      </w:pPr>
+      <w:r>
+        <w:rPr>
+          <w:color w:val="000000" w:themeColor="text1"/>
+          <w:sz w:val="24"/>
+          <w:szCs w:val="24"/>
+        </w:rPr>
+        <w:t xml:space="preserve">Adding items to cart </w:t>
+      </w:r>
+    </w:p>
+    <w:p>
+      <w:pPr>
+        <w:spacing w:after="0"/>
+        <w:rPr>
+          <w:b/>
+          <w:bCs/>
+          <w:color w:val="C00000"/>
+        </w:rPr>
+      </w:pPr>
+    </w:p>
+    <w:p>
+      <w:pPr>
+        <w:spacing w:after="0"/>
+        <w:rPr>
+          <w:b/>
+          <w:bCs/>
+          <w:color w:val="C00000"/>
+        </w:rPr>
+      </w:pPr>
+      <w:r>
+        <w:rPr>
+          <w:b/>
+          <w:bCs/>
           <w:noProof/>
+          <w:color w:val="C00000"/>
         </w:rPr>
         <w:drawing>
-          <wp:inline distT="0" distB="0" distL="0" distR="0" wp14:anchorId="0515CAB6" wp14:editId="767D745E">
-            <wp:extent cx="4826000" cy="2971800"/>
+          <wp:inline distT="0" distB="0" distL="0" distR="0" wp14:anchorId="658DF69C" wp14:editId="0986E51D">
+            <wp:extent cx="5188217" cy="4197566"/>
             <wp:effectExtent l="0" t="0" r="0" b="0"/>
-            <wp:docPr id="2" name="Picture 1" descr="http://3.bp.blogspot.com/-3ohFnIy6n9o/T5YusSNHUcI/AAAAAAAAAT8/Zl0LCQfrQfo/s640/Sequence+Diagram+Book+Issue.jpg"/>
+            <wp:docPr id="590911809" name="Picture 1"/>
             <wp:cNvGraphicFramePr>
               <a:graphicFrameLocks xmlns:a="http://schemas.openxmlformats.org/drawingml/2006/main" noChangeAspect="1"/>
             </wp:cNvGraphicFramePr>
@@ -3322,33 +3467,29 @@
               <a:graphicData uri="http://schemas.openxmlformats.org/drawingml/2006/picture">
                 <pic:pic xmlns:pic="http://schemas.openxmlformats.org/drawingml/2006/picture">
                   <pic:nvPicPr>
-                    <pic:cNvPr id="0" name="Picture 1" descr="http://3.bp.blogspot.com/-3ohFnIy6n9o/T5YusSNHUcI/AAAAAAAAAT8/Zl0LCQfrQfo/s640/Sequence+Diagram+Book+Issue.jpg"/>
-                    <pic:cNvPicPr>
-                      <a:picLocks noChangeAspect="1" noChangeArrowheads="1"/>
-                    </pic:cNvPicPr>
+                    <pic:cNvPr id="590911809" name="Picture 590911809"/>
+                    <pic:cNvPicPr/>
                   </pic:nvPicPr>
                   <pic:blipFill>
-                    <a:blip r:embed="rId11" cstate="print"/>
-                    <a:srcRect/>
+                    <a:blip r:embed="rId11">
+                      <a:extLst>
+                        <a:ext uri="{28A0092B-C50C-407E-A947-70E740481C1C}">
+                          <a14:useLocalDpi xmlns:a14="http://schemas.microsoft.com/office/drawing/2010/main" val="0"/>
+                        </a:ext>
+                      </a:extLst>
+                    </a:blip>
                     <a:stretch>
                       <a:fillRect/>
                     </a:stretch>
                   </pic:blipFill>
-                  <pic:spPr bwMode="auto">
+                  <pic:spPr>
                     <a:xfrm>
                       <a:off x="0" y="0"/>
-                      <a:ext cx="4835312" cy="2977534"/>
+                      <a:ext cx="5188217" cy="4197566"/>
                     </a:xfrm>
                     <a:prstGeom prst="rect">
                       <a:avLst/>
                     </a:prstGeom>
-                    <a:noFill/>
-                    <a:ln w="9525">
-                      <a:noFill/>
-                      <a:miter lim="800000"/>
-                      <a:headEnd/>
-                      <a:tailEnd/>
-                    </a:ln>
                   </pic:spPr>
                 </pic:pic>
               </a:graphicData>
@@ -3359,18 +3500,43 @@
     </w:p>
     <w:p>
       <w:pPr>
-        <w:jc w:val="center"/>
-      </w:pPr>
-      <w:r>
-        <w:rPr>
+        <w:spacing w:after="0"/>
+        <w:rPr>
+          <w:color w:val="000000" w:themeColor="text1"/>
+          <w:sz w:val="24"/>
+          <w:szCs w:val="24"/>
+        </w:rPr>
+      </w:pPr>
+      <w:r>
+        <w:rPr>
+          <w:color w:val="000000" w:themeColor="text1"/>
+          <w:sz w:val="24"/>
+          <w:szCs w:val="24"/>
+        </w:rPr>
+        <w:t xml:space="preserve">Searching an item </w:t>
+      </w:r>
+    </w:p>
+    <w:p>
+      <w:pPr>
+        <w:spacing w:after="0"/>
+        <w:rPr>
+          <w:b/>
+          <w:bCs/>
+          <w:color w:val="C00000"/>
+        </w:rPr>
+      </w:pPr>
+      <w:r>
+        <w:rPr>
+          <w:b/>
+          <w:bCs/>
           <w:noProof/>
-        </w:rPr>
-        <w:lastRenderedPageBreak/>
+          <w:color w:val="C00000"/>
+        </w:rPr>
         <w:drawing>
-          <wp:inline distT="0" distB="0" distL="0" distR="0" wp14:anchorId="327AC0C7" wp14:editId="2A426F35">
-            <wp:extent cx="5540135" cy="5095875"/>
-            <wp:effectExtent l="19050" t="0" r="3415" b="0"/>
-            <wp:docPr id="6" name="Picture 10" descr="http://www.uml-diagrams.org/examples/spring-hibernate-transaction-sequence-diagram-example.png"/>
+          <wp:inline distT="0" distB="0" distL="0" distR="0" wp14:anchorId="033BAF72" wp14:editId="1710378B">
+            <wp:extent cx="6712295" cy="3797495"/>
+            <wp:effectExtent l="0" t="0" r="0" b="0"/>
+            <wp:docPr id="786878006" name="Picture 2"/>
             <wp:cNvGraphicFramePr>
               <a:graphicFrameLocks xmlns:a="http://schemas.openxmlformats.org/drawingml/2006/main" noChangeAspect="1"/>
             </wp:cNvGraphicFramePr>
@@ -3378,33 +3544,29 @@
               <a:graphicData uri="http://schemas.openxmlformats.org/drawingml/2006/picture">
                 <pic:pic xmlns:pic="http://schemas.openxmlformats.org/drawingml/2006/picture">
                   <pic:nvPicPr>
-                    <pic:cNvPr id="0" name="Picture 10" descr="http://www.uml-diagrams.org/examples/spring-hibernate-transaction-sequence-diagram-example.png"/>
-                    <pic:cNvPicPr>
-                      <a:picLocks noChangeAspect="1" noChangeArrowheads="1"/>
-                    </pic:cNvPicPr>
+                    <pic:cNvPr id="786878006" name="Picture 786878006"/>
+                    <pic:cNvPicPr/>
                   </pic:nvPicPr>
                   <pic:blipFill>
-                    <a:blip r:embed="rId12" cstate="print"/>
-                    <a:srcRect/>
+                    <a:blip r:embed="rId12">
+                      <a:extLst>
+                        <a:ext uri="{28A0092B-C50C-407E-A947-70E740481C1C}">
+                          <a14:useLocalDpi xmlns:a14="http://schemas.microsoft.com/office/drawing/2010/main" val="0"/>
+                        </a:ext>
+                      </a:extLst>
+                    </a:blip>
                     <a:stretch>
                       <a:fillRect/>
                     </a:stretch>
                   </pic:blipFill>
-                  <pic:spPr bwMode="auto">
+                  <pic:spPr>
                     <a:xfrm>
                       <a:off x="0" y="0"/>
-                      <a:ext cx="5545858" cy="5101139"/>
+                      <a:ext cx="6712295" cy="3797495"/>
                     </a:xfrm>
                     <a:prstGeom prst="rect">
                       <a:avLst/>
                     </a:prstGeom>
-                    <a:noFill/>
-                    <a:ln w="9525">
-                      <a:noFill/>
-                      <a:miter lim="800000"/>
-                      <a:headEnd/>
-                      <a:tailEnd/>
-                    </a:ln>
                   </pic:spPr>
                 </pic:pic>
               </a:graphicData>
@@ -3657,8 +3819,13 @@
               <w:pStyle w:val="TableText"/>
             </w:pPr>
             <w:r>
-              <w:t>Methods …..</w:t>
-            </w:r>
+              <w:t xml:space="preserve">Methods </w:t>
+            </w:r>
+            <w:proofErr w:type="gramStart"/>
+            <w:r>
+              <w:t>…..</w:t>
+            </w:r>
+            <w:proofErr w:type="gramEnd"/>
           </w:p>
           <w:p>
             <w:pPr>
@@ -3677,7 +3844,6 @@
       </w:pPr>
       <w:bookmarkStart w:id="10" w:name="_Toc132125219"/>
       <w:r>
-        <w:lastRenderedPageBreak/>
         <w:t xml:space="preserve">V. </w:t>
       </w:r>
       <w:r>
@@ -3780,7 +3946,25 @@
           <w:bCs/>
           <w:color w:val="C00000"/>
         </w:rPr>
-        <w:t>e.g., ArgoUML, Visual-Paradigm</w:t>
+        <w:t xml:space="preserve">e.g., </w:t>
+      </w:r>
+      <w:proofErr w:type="spellStart"/>
+      <w:r>
+        <w:rPr>
+          <w:b/>
+          <w:bCs/>
+          <w:color w:val="C00000"/>
+        </w:rPr>
+        <w:t>ArgoUML</w:t>
+      </w:r>
+      <w:proofErr w:type="spellEnd"/>
+      <w:r>
+        <w:rPr>
+          <w:b/>
+          <w:bCs/>
+          <w:color w:val="C00000"/>
+        </w:rPr>
+        <w:t>, Visual-Paradigm</w:t>
       </w:r>
       <w:r>
         <w:rPr>
@@ -5921,7 +6105,7 @@
     <w:lsdException w:name="Table Web 2" w:semiHidden="1" w:unhideWhenUsed="1"/>
     <w:lsdException w:name="Table Web 3" w:semiHidden="1" w:unhideWhenUsed="1"/>
     <w:lsdException w:name="Balloon Text" w:semiHidden="1" w:unhideWhenUsed="1"/>
-    <w:lsdException w:name="Table Grid" w:semiHidden="1" w:uiPriority="59" w:unhideWhenUsed="1"/>
+    <w:lsdException w:name="Table Grid" w:uiPriority="59"/>
     <w:lsdException w:name="Table Theme" w:semiHidden="1" w:unhideWhenUsed="1"/>
     <w:lsdException w:name="Placeholder Text" w:semiHidden="1"/>
     <w:lsdException w:name="No Spacing" w:uiPriority="1" w:qFormat="1"/>

</xml_diff>